<commit_message>
20 métodos terminados al 100
</commit_message>
<xml_diff>
--- a/src/main/resources/documentos/FIR-ERAI-003.docx
+++ b/src/main/resources/documentos/FIR-ERAI-003.docx
@@ -1,6 +1,6 @@
 
 <file path=word/document.xml><?xml version="1.0" encoding="utf-8"?>
-<w:document xmlns:wpc="http://schemas.microsoft.com/office/word/2010/wordprocessingCanvas" xmlns:cx="http://schemas.microsoft.com/office/drawing/2014/chartex" xmlns:cx1="http://schemas.microsoft.com/office/drawing/2015/9/8/chartex" xmlns:cx2="http://schemas.microsoft.com/office/drawing/2015/10/21/chartex" xmlns:cx3="http://schemas.microsoft.com/office/drawing/2016/5/9/chartex" xmlns:cx4="http://schemas.microsoft.com/office/drawing/2016/5/10/chartex" xmlns:cx5="http://schemas.microsoft.com/office/drawing/2016/5/11/chartex" xmlns:cx6="http://schemas.microsoft.com/office/drawing/2016/5/12/chartex" xmlns:cx7="http://schemas.microsoft.com/office/drawing/2016/5/13/chartex" xmlns:cx8="http://schemas.microsoft.com/office/drawing/2016/5/14/chartex" xmlns:mc="http://schemas.openxmlformats.org/markup-compatibility/2006" xmlns:aink="http://schemas.microsoft.com/office/drawing/2016/ink" xmlns:am3d="http://schemas.microsoft.com/office/drawing/2017/model3d" xmlns:o="urn:schemas-microsoft-com:office:office" xmlns:r="http://schemas.openxmlformats.org/officeDocument/2006/relationships" xmlns:m="http://schemas.openxmlformats.org/officeDocument/2006/math" xmlns:v="urn:schemas-microsoft-com:vml" xmlns:wp14="http://schemas.microsoft.com/office/word/2010/wordprocessingDrawing" xmlns:wp="http://schemas.openxmlformats.org/drawingml/2006/wordprocessingDrawing" xmlns:w10="urn:schemas-microsoft-com:office:word" xmlns:w="http://schemas.openxmlformats.org/wordprocessingml/2006/main" xmlns:w14="http://schemas.microsoft.com/office/word/2010/wordml" xmlns:w15="http://schemas.microsoft.com/office/word/2012/wordml" xmlns:w16cex="http://schemas.microsoft.com/office/word/2018/wordml/cex" xmlns:w16cid="http://schemas.microsoft.com/office/word/2016/wordml/cid" xmlns:w16="http://schemas.microsoft.com/office/word/2018/wordml" xmlns:w16se="http://schemas.microsoft.com/office/word/2015/wordml/symex" xmlns:wpg="http://schemas.microsoft.com/office/word/2010/wordprocessingGroup" xmlns:wpi="http://schemas.microsoft.com/office/word/2010/wordprocessingInk" xmlns:wne="http://schemas.microsoft.com/office/word/2006/wordml" xmlns:wps="http://schemas.microsoft.com/office/word/2010/wordprocessingShape" mc:Ignorable="w14 w15 w16se w16cid w16 w16cex wp14">
+<w:document xmlns:wpc="http://schemas.microsoft.com/office/word/2010/wordprocessingCanvas" xmlns:cx="http://schemas.microsoft.com/office/drawing/2014/chartex" xmlns:cx1="http://schemas.microsoft.com/office/drawing/2015/9/8/chartex" xmlns:cx2="http://schemas.microsoft.com/office/drawing/2015/10/21/chartex" xmlns:cx3="http://schemas.microsoft.com/office/drawing/2016/5/9/chartex" xmlns:cx4="http://schemas.microsoft.com/office/drawing/2016/5/10/chartex" xmlns:cx5="http://schemas.microsoft.com/office/drawing/2016/5/11/chartex" xmlns:cx6="http://schemas.microsoft.com/office/drawing/2016/5/12/chartex" xmlns:cx7="http://schemas.microsoft.com/office/drawing/2016/5/13/chartex" xmlns:cx8="http://schemas.microsoft.com/office/drawing/2016/5/14/chartex" xmlns:mc="http://schemas.openxmlformats.org/markup-compatibility/2006" xmlns:aink="http://schemas.microsoft.com/office/drawing/2016/ink" xmlns:am3d="http://schemas.microsoft.com/office/drawing/2017/model3d" xmlns:o="urn:schemas-microsoft-com:office:office" xmlns:r="http://schemas.openxmlformats.org/officeDocument/2006/relationships" xmlns:m="http://schemas.openxmlformats.org/officeDocument/2006/math" xmlns:v="urn:schemas-microsoft-com:vml" xmlns:wp14="http://schemas.microsoft.com/office/word/2010/wordprocessingDrawing" xmlns:wp="http://schemas.openxmlformats.org/drawingml/2006/wordprocessingDrawing" xmlns:w10="urn:schemas-microsoft-com:office:word" xmlns:w="http://schemas.openxmlformats.org/wordprocessingml/2006/main" xmlns:w14="http://schemas.microsoft.com/office/word/2010/wordml" xmlns:w15="http://schemas.microsoft.com/office/word/2012/wordml" xmlns:w16cex="http://schemas.microsoft.com/office/word/2018/wordml/cex" xmlns:w16cid="http://schemas.microsoft.com/office/word/2016/wordml/cid" xmlns:w16="http://schemas.microsoft.com/office/word/2018/wordml" xmlns:w16sdtdh="http://schemas.microsoft.com/office/word/2020/wordml/sdtdatahash" xmlns:w16se="http://schemas.microsoft.com/office/word/2015/wordml/symex" xmlns:wpg="http://schemas.microsoft.com/office/word/2010/wordprocessingGroup" xmlns:wpi="http://schemas.microsoft.com/office/word/2010/wordprocessingInk" xmlns:wne="http://schemas.microsoft.com/office/word/2006/wordml" xmlns:wps="http://schemas.microsoft.com/office/word/2010/wordprocessingShape" mc:Ignorable="w14 w15 w16se w16cid w16 w16cex w16sdtdh wp14">
   <w:body>
     <w:tbl>
       <w:tblPr>
@@ -633,7 +633,6 @@
       <w:pgSz w:w="12240" w:h="15840"/>
       <w:pgMar w:top="1417" w:right="1701" w:bottom="1417" w:left="1701" w:header="708" w:footer="454" w:gutter="0"/>
       <w:cols w:space="708"/>
-      <w:titlePg/>
       <w:docGrid w:linePitch="360"/>
     </w:sectPr>
   </w:body>
@@ -641,7 +640,7 @@
 </file>
 
 <file path=word/endnotes.xml><?xml version="1.0" encoding="utf-8"?>
-<w:endnotes xmlns:wpc="http://schemas.microsoft.com/office/word/2010/wordprocessingCanvas" xmlns:cx="http://schemas.microsoft.com/office/drawing/2014/chartex" xmlns:cx1="http://schemas.microsoft.com/office/drawing/2015/9/8/chartex" xmlns:cx2="http://schemas.microsoft.com/office/drawing/2015/10/21/chartex" xmlns:cx3="http://schemas.microsoft.com/office/drawing/2016/5/9/chartex" xmlns:cx4="http://schemas.microsoft.com/office/drawing/2016/5/10/chartex" xmlns:cx5="http://schemas.microsoft.com/office/drawing/2016/5/11/chartex" xmlns:cx6="http://schemas.microsoft.com/office/drawing/2016/5/12/chartex" xmlns:cx7="http://schemas.microsoft.com/office/drawing/2016/5/13/chartex" xmlns:cx8="http://schemas.microsoft.com/office/drawing/2016/5/14/chartex" xmlns:mc="http://schemas.openxmlformats.org/markup-compatibility/2006" xmlns:aink="http://schemas.microsoft.com/office/drawing/2016/ink" xmlns:am3d="http://schemas.microsoft.com/office/drawing/2017/model3d" xmlns:o="urn:schemas-microsoft-com:office:office" xmlns:r="http://schemas.openxmlformats.org/officeDocument/2006/relationships" xmlns:m="http://schemas.openxmlformats.org/officeDocument/2006/math" xmlns:v="urn:schemas-microsoft-com:vml" xmlns:wp14="http://schemas.microsoft.com/office/word/2010/wordprocessingDrawing" xmlns:wp="http://schemas.openxmlformats.org/drawingml/2006/wordprocessingDrawing" xmlns:w10="urn:schemas-microsoft-com:office:word" xmlns:w="http://schemas.openxmlformats.org/wordprocessingml/2006/main" xmlns:w14="http://schemas.microsoft.com/office/word/2010/wordml" xmlns:w15="http://schemas.microsoft.com/office/word/2012/wordml" xmlns:w16cex="http://schemas.microsoft.com/office/word/2018/wordml/cex" xmlns:w16cid="http://schemas.microsoft.com/office/word/2016/wordml/cid" xmlns:w16="http://schemas.microsoft.com/office/word/2018/wordml" xmlns:w16se="http://schemas.microsoft.com/office/word/2015/wordml/symex" xmlns:wpg="http://schemas.microsoft.com/office/word/2010/wordprocessingGroup" xmlns:wpi="http://schemas.microsoft.com/office/word/2010/wordprocessingInk" xmlns:wne="http://schemas.microsoft.com/office/word/2006/wordml" xmlns:wps="http://schemas.microsoft.com/office/word/2010/wordprocessingShape" mc:Ignorable="w14 w15 w16se w16cid w16 w16cex wp14">
+<w:endnotes xmlns:wpc="http://schemas.microsoft.com/office/word/2010/wordprocessingCanvas" xmlns:cx="http://schemas.microsoft.com/office/drawing/2014/chartex" xmlns:cx1="http://schemas.microsoft.com/office/drawing/2015/9/8/chartex" xmlns:cx2="http://schemas.microsoft.com/office/drawing/2015/10/21/chartex" xmlns:cx3="http://schemas.microsoft.com/office/drawing/2016/5/9/chartex" xmlns:cx4="http://schemas.microsoft.com/office/drawing/2016/5/10/chartex" xmlns:cx5="http://schemas.microsoft.com/office/drawing/2016/5/11/chartex" xmlns:cx6="http://schemas.microsoft.com/office/drawing/2016/5/12/chartex" xmlns:cx7="http://schemas.microsoft.com/office/drawing/2016/5/13/chartex" xmlns:cx8="http://schemas.microsoft.com/office/drawing/2016/5/14/chartex" xmlns:mc="http://schemas.openxmlformats.org/markup-compatibility/2006" xmlns:aink="http://schemas.microsoft.com/office/drawing/2016/ink" xmlns:am3d="http://schemas.microsoft.com/office/drawing/2017/model3d" xmlns:o="urn:schemas-microsoft-com:office:office" xmlns:r="http://schemas.openxmlformats.org/officeDocument/2006/relationships" xmlns:m="http://schemas.openxmlformats.org/officeDocument/2006/math" xmlns:v="urn:schemas-microsoft-com:vml" xmlns:wp14="http://schemas.microsoft.com/office/word/2010/wordprocessingDrawing" xmlns:wp="http://schemas.openxmlformats.org/drawingml/2006/wordprocessingDrawing" xmlns:w10="urn:schemas-microsoft-com:office:word" xmlns:w="http://schemas.openxmlformats.org/wordprocessingml/2006/main" xmlns:w14="http://schemas.microsoft.com/office/word/2010/wordml" xmlns:w15="http://schemas.microsoft.com/office/word/2012/wordml" xmlns:w16cex="http://schemas.microsoft.com/office/word/2018/wordml/cex" xmlns:w16cid="http://schemas.microsoft.com/office/word/2016/wordml/cid" xmlns:w16="http://schemas.microsoft.com/office/word/2018/wordml" xmlns:w16sdtdh="http://schemas.microsoft.com/office/word/2020/wordml/sdtdatahash" xmlns:w16se="http://schemas.microsoft.com/office/word/2015/wordml/symex" xmlns:wpg="http://schemas.microsoft.com/office/word/2010/wordprocessingGroup" xmlns:wpi="http://schemas.microsoft.com/office/word/2010/wordprocessingInk" xmlns:wne="http://schemas.microsoft.com/office/word/2006/wordml" xmlns:wps="http://schemas.microsoft.com/office/word/2010/wordprocessingShape" mc:Ignorable="w14 w15 w16se w16cid w16 w16cex w16sdtdh wp14">
   <w:endnote w:type="separator" w:id="-1">
     <w:p>
       <w:pPr>
@@ -666,7 +665,7 @@
 </file>
 
 <file path=word/footer1.xml><?xml version="1.0" encoding="utf-8"?>
-<w:ftr xmlns:wpc="http://schemas.microsoft.com/office/word/2010/wordprocessingCanvas" xmlns:cx="http://schemas.microsoft.com/office/drawing/2014/chartex" xmlns:cx1="http://schemas.microsoft.com/office/drawing/2015/9/8/chartex" xmlns:cx2="http://schemas.microsoft.com/office/drawing/2015/10/21/chartex" xmlns:cx3="http://schemas.microsoft.com/office/drawing/2016/5/9/chartex" xmlns:cx4="http://schemas.microsoft.com/office/drawing/2016/5/10/chartex" xmlns:cx5="http://schemas.microsoft.com/office/drawing/2016/5/11/chartex" xmlns:cx6="http://schemas.microsoft.com/office/drawing/2016/5/12/chartex" xmlns:cx7="http://schemas.microsoft.com/office/drawing/2016/5/13/chartex" xmlns:cx8="http://schemas.microsoft.com/office/drawing/2016/5/14/chartex" xmlns:mc="http://schemas.openxmlformats.org/markup-compatibility/2006" xmlns:aink="http://schemas.microsoft.com/office/drawing/2016/ink" xmlns:am3d="http://schemas.microsoft.com/office/drawing/2017/model3d" xmlns:o="urn:schemas-microsoft-com:office:office" xmlns:r="http://schemas.openxmlformats.org/officeDocument/2006/relationships" xmlns:m="http://schemas.openxmlformats.org/officeDocument/2006/math" xmlns:v="urn:schemas-microsoft-com:vml" xmlns:wp14="http://schemas.microsoft.com/office/word/2010/wordprocessingDrawing" xmlns:wp="http://schemas.openxmlformats.org/drawingml/2006/wordprocessingDrawing" xmlns:w10="urn:schemas-microsoft-com:office:word" xmlns:w="http://schemas.openxmlformats.org/wordprocessingml/2006/main" xmlns:w14="http://schemas.microsoft.com/office/word/2010/wordml" xmlns:w15="http://schemas.microsoft.com/office/word/2012/wordml" xmlns:w16cex="http://schemas.microsoft.com/office/word/2018/wordml/cex" xmlns:w16cid="http://schemas.microsoft.com/office/word/2016/wordml/cid" xmlns:w16="http://schemas.microsoft.com/office/word/2018/wordml" xmlns:w16se="http://schemas.microsoft.com/office/word/2015/wordml/symex" xmlns:wpg="http://schemas.microsoft.com/office/word/2010/wordprocessingGroup" xmlns:wpi="http://schemas.microsoft.com/office/word/2010/wordprocessingInk" xmlns:wne="http://schemas.microsoft.com/office/word/2006/wordml" xmlns:wps="http://schemas.microsoft.com/office/word/2010/wordprocessingShape" mc:Ignorable="w14 w15 w16se w16cid w16 w16cex wp14">
+<w:ftr xmlns:wpc="http://schemas.microsoft.com/office/word/2010/wordprocessingCanvas" xmlns:cx="http://schemas.microsoft.com/office/drawing/2014/chartex" xmlns:cx1="http://schemas.microsoft.com/office/drawing/2015/9/8/chartex" xmlns:cx2="http://schemas.microsoft.com/office/drawing/2015/10/21/chartex" xmlns:cx3="http://schemas.microsoft.com/office/drawing/2016/5/9/chartex" xmlns:cx4="http://schemas.microsoft.com/office/drawing/2016/5/10/chartex" xmlns:cx5="http://schemas.microsoft.com/office/drawing/2016/5/11/chartex" xmlns:cx6="http://schemas.microsoft.com/office/drawing/2016/5/12/chartex" xmlns:cx7="http://schemas.microsoft.com/office/drawing/2016/5/13/chartex" xmlns:cx8="http://schemas.microsoft.com/office/drawing/2016/5/14/chartex" xmlns:mc="http://schemas.openxmlformats.org/markup-compatibility/2006" xmlns:aink="http://schemas.microsoft.com/office/drawing/2016/ink" xmlns:am3d="http://schemas.microsoft.com/office/drawing/2017/model3d" xmlns:o="urn:schemas-microsoft-com:office:office" xmlns:r="http://schemas.openxmlformats.org/officeDocument/2006/relationships" xmlns:m="http://schemas.openxmlformats.org/officeDocument/2006/math" xmlns:v="urn:schemas-microsoft-com:vml" xmlns:wp14="http://schemas.microsoft.com/office/word/2010/wordprocessingDrawing" xmlns:wp="http://schemas.openxmlformats.org/drawingml/2006/wordprocessingDrawing" xmlns:w10="urn:schemas-microsoft-com:office:word" xmlns:w="http://schemas.openxmlformats.org/wordprocessingml/2006/main" xmlns:w14="http://schemas.microsoft.com/office/word/2010/wordml" xmlns:w15="http://schemas.microsoft.com/office/word/2012/wordml" xmlns:w16cex="http://schemas.microsoft.com/office/word/2018/wordml/cex" xmlns:w16cid="http://schemas.microsoft.com/office/word/2016/wordml/cid" xmlns:w16="http://schemas.microsoft.com/office/word/2018/wordml" xmlns:w16sdtdh="http://schemas.microsoft.com/office/word/2020/wordml/sdtdatahash" xmlns:w16se="http://schemas.microsoft.com/office/word/2015/wordml/symex" xmlns:wpg="http://schemas.microsoft.com/office/word/2010/wordprocessingGroup" xmlns:wpi="http://schemas.microsoft.com/office/word/2010/wordprocessingInk" xmlns:wne="http://schemas.microsoft.com/office/word/2006/wordml" xmlns:wps="http://schemas.microsoft.com/office/word/2010/wordprocessingShape" mc:Ignorable="w14 w15 w16se w16cid w16 w16cex w16sdtdh wp14">
   <w:tbl>
     <w:tblPr>
       <w:tblStyle w:val="Tablaconcuadrcula"/>
@@ -965,7 +964,7 @@
 </file>
 
 <file path=word/footer2.xml><?xml version="1.0" encoding="utf-8"?>
-<w:ftr xmlns:wpc="http://schemas.microsoft.com/office/word/2010/wordprocessingCanvas" xmlns:cx="http://schemas.microsoft.com/office/drawing/2014/chartex" xmlns:cx1="http://schemas.microsoft.com/office/drawing/2015/9/8/chartex" xmlns:cx2="http://schemas.microsoft.com/office/drawing/2015/10/21/chartex" xmlns:cx3="http://schemas.microsoft.com/office/drawing/2016/5/9/chartex" xmlns:cx4="http://schemas.microsoft.com/office/drawing/2016/5/10/chartex" xmlns:cx5="http://schemas.microsoft.com/office/drawing/2016/5/11/chartex" xmlns:cx6="http://schemas.microsoft.com/office/drawing/2016/5/12/chartex" xmlns:cx7="http://schemas.microsoft.com/office/drawing/2016/5/13/chartex" xmlns:cx8="http://schemas.microsoft.com/office/drawing/2016/5/14/chartex" xmlns:mc="http://schemas.openxmlformats.org/markup-compatibility/2006" xmlns:aink="http://schemas.microsoft.com/office/drawing/2016/ink" xmlns:am3d="http://schemas.microsoft.com/office/drawing/2017/model3d" xmlns:o="urn:schemas-microsoft-com:office:office" xmlns:r="http://schemas.openxmlformats.org/officeDocument/2006/relationships" xmlns:m="http://schemas.openxmlformats.org/officeDocument/2006/math" xmlns:v="urn:schemas-microsoft-com:vml" xmlns:wp14="http://schemas.microsoft.com/office/word/2010/wordprocessingDrawing" xmlns:wp="http://schemas.openxmlformats.org/drawingml/2006/wordprocessingDrawing" xmlns:w10="urn:schemas-microsoft-com:office:word" xmlns:w="http://schemas.openxmlformats.org/wordprocessingml/2006/main" xmlns:w14="http://schemas.microsoft.com/office/word/2010/wordml" xmlns:w15="http://schemas.microsoft.com/office/word/2012/wordml" xmlns:w16cex="http://schemas.microsoft.com/office/word/2018/wordml/cex" xmlns:w16cid="http://schemas.microsoft.com/office/word/2016/wordml/cid" xmlns:w16="http://schemas.microsoft.com/office/word/2018/wordml" xmlns:w16se="http://schemas.microsoft.com/office/word/2015/wordml/symex" xmlns:wpg="http://schemas.microsoft.com/office/word/2010/wordprocessingGroup" xmlns:wpi="http://schemas.microsoft.com/office/word/2010/wordprocessingInk" xmlns:wne="http://schemas.microsoft.com/office/word/2006/wordml" xmlns:wps="http://schemas.microsoft.com/office/word/2010/wordprocessingShape" mc:Ignorable="w14 w15 w16se w16cid w16 w16cex wp14">
+<w:ftr xmlns:wpc="http://schemas.microsoft.com/office/word/2010/wordprocessingCanvas" xmlns:cx="http://schemas.microsoft.com/office/drawing/2014/chartex" xmlns:cx1="http://schemas.microsoft.com/office/drawing/2015/9/8/chartex" xmlns:cx2="http://schemas.microsoft.com/office/drawing/2015/10/21/chartex" xmlns:cx3="http://schemas.microsoft.com/office/drawing/2016/5/9/chartex" xmlns:cx4="http://schemas.microsoft.com/office/drawing/2016/5/10/chartex" xmlns:cx5="http://schemas.microsoft.com/office/drawing/2016/5/11/chartex" xmlns:cx6="http://schemas.microsoft.com/office/drawing/2016/5/12/chartex" xmlns:cx7="http://schemas.microsoft.com/office/drawing/2016/5/13/chartex" xmlns:cx8="http://schemas.microsoft.com/office/drawing/2016/5/14/chartex" xmlns:mc="http://schemas.openxmlformats.org/markup-compatibility/2006" xmlns:aink="http://schemas.microsoft.com/office/drawing/2016/ink" xmlns:am3d="http://schemas.microsoft.com/office/drawing/2017/model3d" xmlns:o="urn:schemas-microsoft-com:office:office" xmlns:r="http://schemas.openxmlformats.org/officeDocument/2006/relationships" xmlns:m="http://schemas.openxmlformats.org/officeDocument/2006/math" xmlns:v="urn:schemas-microsoft-com:vml" xmlns:wp14="http://schemas.microsoft.com/office/word/2010/wordprocessingDrawing" xmlns:wp="http://schemas.openxmlformats.org/drawingml/2006/wordprocessingDrawing" xmlns:w10="urn:schemas-microsoft-com:office:word" xmlns:w="http://schemas.openxmlformats.org/wordprocessingml/2006/main" xmlns:w14="http://schemas.microsoft.com/office/word/2010/wordml" xmlns:w15="http://schemas.microsoft.com/office/word/2012/wordml" xmlns:w16cex="http://schemas.microsoft.com/office/word/2018/wordml/cex" xmlns:w16cid="http://schemas.microsoft.com/office/word/2016/wordml/cid" xmlns:w16="http://schemas.microsoft.com/office/word/2018/wordml" xmlns:w16sdtdh="http://schemas.microsoft.com/office/word/2020/wordml/sdtdatahash" xmlns:w16se="http://schemas.microsoft.com/office/word/2015/wordml/symex" xmlns:wpg="http://schemas.microsoft.com/office/word/2010/wordprocessingGroup" xmlns:wpi="http://schemas.microsoft.com/office/word/2010/wordprocessingInk" xmlns:wne="http://schemas.microsoft.com/office/word/2006/wordml" xmlns:wps="http://schemas.microsoft.com/office/word/2010/wordprocessingShape" mc:Ignorable="w14 w15 w16se w16cid w16 w16cex w16sdtdh wp14">
   <w:tbl>
     <w:tblPr>
       <w:tblStyle w:val="Tablaconcuadrcula"/>
@@ -1264,7 +1263,7 @@
 </file>
 
 <file path=word/footnotes.xml><?xml version="1.0" encoding="utf-8"?>
-<w:footnotes xmlns:wpc="http://schemas.microsoft.com/office/word/2010/wordprocessingCanvas" xmlns:cx="http://schemas.microsoft.com/office/drawing/2014/chartex" xmlns:cx1="http://schemas.microsoft.com/office/drawing/2015/9/8/chartex" xmlns:cx2="http://schemas.microsoft.com/office/drawing/2015/10/21/chartex" xmlns:cx3="http://schemas.microsoft.com/office/drawing/2016/5/9/chartex" xmlns:cx4="http://schemas.microsoft.com/office/drawing/2016/5/10/chartex" xmlns:cx5="http://schemas.microsoft.com/office/drawing/2016/5/11/chartex" xmlns:cx6="http://schemas.microsoft.com/office/drawing/2016/5/12/chartex" xmlns:cx7="http://schemas.microsoft.com/office/drawing/2016/5/13/chartex" xmlns:cx8="http://schemas.microsoft.com/office/drawing/2016/5/14/chartex" xmlns:mc="http://schemas.openxmlformats.org/markup-compatibility/2006" xmlns:aink="http://schemas.microsoft.com/office/drawing/2016/ink" xmlns:am3d="http://schemas.microsoft.com/office/drawing/2017/model3d" xmlns:o="urn:schemas-microsoft-com:office:office" xmlns:r="http://schemas.openxmlformats.org/officeDocument/2006/relationships" xmlns:m="http://schemas.openxmlformats.org/officeDocument/2006/math" xmlns:v="urn:schemas-microsoft-com:vml" xmlns:wp14="http://schemas.microsoft.com/office/word/2010/wordprocessingDrawing" xmlns:wp="http://schemas.openxmlformats.org/drawingml/2006/wordprocessingDrawing" xmlns:w10="urn:schemas-microsoft-com:office:word" xmlns:w="http://schemas.openxmlformats.org/wordprocessingml/2006/main" xmlns:w14="http://schemas.microsoft.com/office/word/2010/wordml" xmlns:w15="http://schemas.microsoft.com/office/word/2012/wordml" xmlns:w16cex="http://schemas.microsoft.com/office/word/2018/wordml/cex" xmlns:w16cid="http://schemas.microsoft.com/office/word/2016/wordml/cid" xmlns:w16="http://schemas.microsoft.com/office/word/2018/wordml" xmlns:w16se="http://schemas.microsoft.com/office/word/2015/wordml/symex" xmlns:wpg="http://schemas.microsoft.com/office/word/2010/wordprocessingGroup" xmlns:wpi="http://schemas.microsoft.com/office/word/2010/wordprocessingInk" xmlns:wne="http://schemas.microsoft.com/office/word/2006/wordml" xmlns:wps="http://schemas.microsoft.com/office/word/2010/wordprocessingShape" mc:Ignorable="w14 w15 w16se w16cid w16 w16cex wp14">
+<w:footnotes xmlns:wpc="http://schemas.microsoft.com/office/word/2010/wordprocessingCanvas" xmlns:cx="http://schemas.microsoft.com/office/drawing/2014/chartex" xmlns:cx1="http://schemas.microsoft.com/office/drawing/2015/9/8/chartex" xmlns:cx2="http://schemas.microsoft.com/office/drawing/2015/10/21/chartex" xmlns:cx3="http://schemas.microsoft.com/office/drawing/2016/5/9/chartex" xmlns:cx4="http://schemas.microsoft.com/office/drawing/2016/5/10/chartex" xmlns:cx5="http://schemas.microsoft.com/office/drawing/2016/5/11/chartex" xmlns:cx6="http://schemas.microsoft.com/office/drawing/2016/5/12/chartex" xmlns:cx7="http://schemas.microsoft.com/office/drawing/2016/5/13/chartex" xmlns:cx8="http://schemas.microsoft.com/office/drawing/2016/5/14/chartex" xmlns:mc="http://schemas.openxmlformats.org/markup-compatibility/2006" xmlns:aink="http://schemas.microsoft.com/office/drawing/2016/ink" xmlns:am3d="http://schemas.microsoft.com/office/drawing/2017/model3d" xmlns:o="urn:schemas-microsoft-com:office:office" xmlns:r="http://schemas.openxmlformats.org/officeDocument/2006/relationships" xmlns:m="http://schemas.openxmlformats.org/officeDocument/2006/math" xmlns:v="urn:schemas-microsoft-com:vml" xmlns:wp14="http://schemas.microsoft.com/office/word/2010/wordprocessingDrawing" xmlns:wp="http://schemas.openxmlformats.org/drawingml/2006/wordprocessingDrawing" xmlns:w10="urn:schemas-microsoft-com:office:word" xmlns:w="http://schemas.openxmlformats.org/wordprocessingml/2006/main" xmlns:w14="http://schemas.microsoft.com/office/word/2010/wordml" xmlns:w15="http://schemas.microsoft.com/office/word/2012/wordml" xmlns:w16cex="http://schemas.microsoft.com/office/word/2018/wordml/cex" xmlns:w16cid="http://schemas.microsoft.com/office/word/2016/wordml/cid" xmlns:w16="http://schemas.microsoft.com/office/word/2018/wordml" xmlns:w16sdtdh="http://schemas.microsoft.com/office/word/2020/wordml/sdtdatahash" xmlns:w16se="http://schemas.microsoft.com/office/word/2015/wordml/symex" xmlns:wpg="http://schemas.microsoft.com/office/word/2010/wordprocessingGroup" xmlns:wpi="http://schemas.microsoft.com/office/word/2010/wordprocessingInk" xmlns:wne="http://schemas.microsoft.com/office/word/2006/wordml" xmlns:wps="http://schemas.microsoft.com/office/word/2010/wordprocessingShape" mc:Ignorable="w14 w15 w16se w16cid w16 w16cex w16sdtdh wp14">
   <w:footnote w:type="separator" w:id="-1">
     <w:p>
       <w:pPr>
@@ -1289,7 +1288,7 @@
 </file>
 
 <file path=word/header1.xml><?xml version="1.0" encoding="utf-8"?>
-<w:hdr xmlns:wpc="http://schemas.microsoft.com/office/word/2010/wordprocessingCanvas" xmlns:cx="http://schemas.microsoft.com/office/drawing/2014/chartex" xmlns:cx1="http://schemas.microsoft.com/office/drawing/2015/9/8/chartex" xmlns:cx2="http://schemas.microsoft.com/office/drawing/2015/10/21/chartex" xmlns:cx3="http://schemas.microsoft.com/office/drawing/2016/5/9/chartex" xmlns:cx4="http://schemas.microsoft.com/office/drawing/2016/5/10/chartex" xmlns:cx5="http://schemas.microsoft.com/office/drawing/2016/5/11/chartex" xmlns:cx6="http://schemas.microsoft.com/office/drawing/2016/5/12/chartex" xmlns:cx7="http://schemas.microsoft.com/office/drawing/2016/5/13/chartex" xmlns:cx8="http://schemas.microsoft.com/office/drawing/2016/5/14/chartex" xmlns:mc="http://schemas.openxmlformats.org/markup-compatibility/2006" xmlns:aink="http://schemas.microsoft.com/office/drawing/2016/ink" xmlns:am3d="http://schemas.microsoft.com/office/drawing/2017/model3d" xmlns:o="urn:schemas-microsoft-com:office:office" xmlns:r="http://schemas.openxmlformats.org/officeDocument/2006/relationships" xmlns:m="http://schemas.openxmlformats.org/officeDocument/2006/math" xmlns:v="urn:schemas-microsoft-com:vml" xmlns:wp14="http://schemas.microsoft.com/office/word/2010/wordprocessingDrawing" xmlns:wp="http://schemas.openxmlformats.org/drawingml/2006/wordprocessingDrawing" xmlns:w10="urn:schemas-microsoft-com:office:word" xmlns:w="http://schemas.openxmlformats.org/wordprocessingml/2006/main" xmlns:w14="http://schemas.microsoft.com/office/word/2010/wordml" xmlns:w15="http://schemas.microsoft.com/office/word/2012/wordml" xmlns:w16cex="http://schemas.microsoft.com/office/word/2018/wordml/cex" xmlns:w16cid="http://schemas.microsoft.com/office/word/2016/wordml/cid" xmlns:w16="http://schemas.microsoft.com/office/word/2018/wordml" xmlns:w16se="http://schemas.microsoft.com/office/word/2015/wordml/symex" xmlns:wpg="http://schemas.microsoft.com/office/word/2010/wordprocessingGroup" xmlns:wpi="http://schemas.microsoft.com/office/word/2010/wordprocessingInk" xmlns:wne="http://schemas.microsoft.com/office/word/2006/wordml" xmlns:wps="http://schemas.microsoft.com/office/word/2010/wordprocessingShape" mc:Ignorable="w14 w15 w16se w16cid w16 w16cex wp14">
+<w:hdr xmlns:wpc="http://schemas.microsoft.com/office/word/2010/wordprocessingCanvas" xmlns:cx="http://schemas.microsoft.com/office/drawing/2014/chartex" xmlns:cx1="http://schemas.microsoft.com/office/drawing/2015/9/8/chartex" xmlns:cx2="http://schemas.microsoft.com/office/drawing/2015/10/21/chartex" xmlns:cx3="http://schemas.microsoft.com/office/drawing/2016/5/9/chartex" xmlns:cx4="http://schemas.microsoft.com/office/drawing/2016/5/10/chartex" xmlns:cx5="http://schemas.microsoft.com/office/drawing/2016/5/11/chartex" xmlns:cx6="http://schemas.microsoft.com/office/drawing/2016/5/12/chartex" xmlns:cx7="http://schemas.microsoft.com/office/drawing/2016/5/13/chartex" xmlns:cx8="http://schemas.microsoft.com/office/drawing/2016/5/14/chartex" xmlns:mc="http://schemas.openxmlformats.org/markup-compatibility/2006" xmlns:aink="http://schemas.microsoft.com/office/drawing/2016/ink" xmlns:am3d="http://schemas.microsoft.com/office/drawing/2017/model3d" xmlns:o="urn:schemas-microsoft-com:office:office" xmlns:r="http://schemas.openxmlformats.org/officeDocument/2006/relationships" xmlns:m="http://schemas.openxmlformats.org/officeDocument/2006/math" xmlns:v="urn:schemas-microsoft-com:vml" xmlns:wp14="http://schemas.microsoft.com/office/word/2010/wordprocessingDrawing" xmlns:wp="http://schemas.openxmlformats.org/drawingml/2006/wordprocessingDrawing" xmlns:w10="urn:schemas-microsoft-com:office:word" xmlns:w="http://schemas.openxmlformats.org/wordprocessingml/2006/main" xmlns:w14="http://schemas.microsoft.com/office/word/2010/wordml" xmlns:w15="http://schemas.microsoft.com/office/word/2012/wordml" xmlns:w16cex="http://schemas.microsoft.com/office/word/2018/wordml/cex" xmlns:w16cid="http://schemas.microsoft.com/office/word/2016/wordml/cid" xmlns:w16="http://schemas.microsoft.com/office/word/2018/wordml" xmlns:w16sdtdh="http://schemas.microsoft.com/office/word/2020/wordml/sdtdatahash" xmlns:w16se="http://schemas.microsoft.com/office/word/2015/wordml/symex" xmlns:wpg="http://schemas.microsoft.com/office/word/2010/wordprocessingGroup" xmlns:wpi="http://schemas.microsoft.com/office/word/2010/wordprocessingInk" xmlns:wne="http://schemas.microsoft.com/office/word/2006/wordml" xmlns:wps="http://schemas.microsoft.com/office/word/2010/wordprocessingShape" mc:Ignorable="w14 w15 w16se w16cid w16 w16cex w16sdtdh wp14">
   <w:tbl>
     <w:tblPr>
       <w:tblStyle w:val="Tablaconcuadrcula"/>
@@ -1308,7 +1307,9 @@
     <w:tblGrid>
       <w:gridCol w:w="3384"/>
       <w:gridCol w:w="573"/>
-      <w:gridCol w:w="6533"/>
+      <w:gridCol w:w="2177"/>
+      <w:gridCol w:w="2178"/>
+      <w:gridCol w:w="2178"/>
     </w:tblGrid>
     <w:tr>
       <w:trPr>
@@ -1384,6 +1385,7 @@
       <w:tc>
         <w:tcPr>
           <w:tcW w:w="6533" w:type="dxa"/>
+          <w:gridSpan w:val="3"/>
           <w:vMerge w:val="restart"/>
           <w:vAlign w:val="center"/>
         </w:tcPr>
@@ -1439,6 +1441,7 @@
       <w:tc>
         <w:tcPr>
           <w:tcW w:w="6533" w:type="dxa"/>
+          <w:gridSpan w:val="3"/>
           <w:vMerge/>
         </w:tcPr>
         <w:p>
@@ -1477,10 +1480,8 @@
       <w:tc>
         <w:tcPr>
           <w:tcW w:w="6533" w:type="dxa"/>
+          <w:gridSpan w:val="3"/>
           <w:vMerge/>
-          <w:tcBorders>
-            <w:bottom w:val="single" w:sz="24" w:space="0" w:color="808080" w:themeColor="background1" w:themeShade="80"/>
-          </w:tcBorders>
         </w:tcPr>
         <w:p>
           <w:pPr>
@@ -1497,6 +1498,7 @@
     </w:tr>
     <w:tr>
       <w:trPr>
+        <w:trHeight w:val="368"/>
         <w:jc w:val="center"/>
       </w:trPr>
       <w:tc>
@@ -1513,6 +1515,7 @@
       <w:tc>
         <w:tcPr>
           <w:tcW w:w="573" w:type="dxa"/>
+          <w:vMerge w:val="restart"/>
         </w:tcPr>
         <w:p>
           <w:pPr>
@@ -1522,15 +1525,124 @@
       </w:tc>
       <w:tc>
         <w:tcPr>
-          <w:tcW w:w="6533" w:type="dxa"/>
-          <w:tcBorders>
-            <w:top w:val="single" w:sz="24" w:space="0" w:color="808080" w:themeColor="background1" w:themeShade="80"/>
-          </w:tcBorders>
+          <w:tcW w:w="2177" w:type="dxa"/>
         </w:tcPr>
         <w:p>
           <w:pPr>
             <w:pStyle w:val="Encabezado"/>
             <w:jc w:val="right"/>
+            <w:rPr>
+              <w:color w:val="3B3838" w:themeColor="background2" w:themeShade="40"/>
+              <w:szCs w:val="16"/>
+            </w:rPr>
+          </w:pPr>
+        </w:p>
+      </w:tc>
+      <w:tc>
+        <w:tcPr>
+          <w:tcW w:w="2178" w:type="dxa"/>
+        </w:tcPr>
+        <w:p>
+          <w:pPr>
+            <w:pStyle w:val="Encabezado"/>
+            <w:jc w:val="right"/>
+            <w:rPr>
+              <w:color w:val="3B3838" w:themeColor="background2" w:themeShade="40"/>
+              <w:szCs w:val="16"/>
+            </w:rPr>
+          </w:pPr>
+        </w:p>
+      </w:tc>
+      <w:tc>
+        <w:tcPr>
+          <w:tcW w:w="2178" w:type="dxa"/>
+        </w:tcPr>
+        <w:p>
+          <w:pPr>
+            <w:pStyle w:val="Encabezado"/>
+            <w:jc w:val="right"/>
+            <w:rPr>
+              <w:color w:val="3B3838" w:themeColor="background2" w:themeShade="40"/>
+              <w:szCs w:val="16"/>
+            </w:rPr>
+          </w:pPr>
+        </w:p>
+      </w:tc>
+    </w:tr>
+    <w:tr>
+      <w:trPr>
+        <w:trHeight w:val="367"/>
+        <w:jc w:val="center"/>
+      </w:trPr>
+      <w:tc>
+        <w:tcPr>
+          <w:tcW w:w="3384" w:type="dxa"/>
+          <w:vMerge/>
+        </w:tcPr>
+        <w:p>
+          <w:pPr>
+            <w:pStyle w:val="Encabezado"/>
+          </w:pPr>
+        </w:p>
+      </w:tc>
+      <w:tc>
+        <w:tcPr>
+          <w:tcW w:w="573" w:type="dxa"/>
+          <w:vMerge/>
+        </w:tcPr>
+        <w:p>
+          <w:pPr>
+            <w:pStyle w:val="Encabezado"/>
+          </w:pPr>
+        </w:p>
+      </w:tc>
+      <w:tc>
+        <w:tcPr>
+          <w:tcW w:w="2177" w:type="dxa"/>
+        </w:tcPr>
+        <w:p>
+          <w:pPr>
+            <w:pStyle w:val="Encabezado"/>
+            <w:jc w:val="right"/>
+            <w:rPr>
+              <w:color w:val="3B3838" w:themeColor="background2" w:themeShade="40"/>
+              <w:szCs w:val="16"/>
+            </w:rPr>
+          </w:pPr>
+        </w:p>
+      </w:tc>
+      <w:tc>
+        <w:tcPr>
+          <w:tcW w:w="2178" w:type="dxa"/>
+          <w:vAlign w:val="center"/>
+        </w:tcPr>
+        <w:p>
+          <w:pPr>
+            <w:pStyle w:val="Encabezado"/>
+            <w:jc w:val="right"/>
+            <w:rPr>
+              <w:color w:val="3B3838" w:themeColor="background2" w:themeShade="40"/>
+              <w:szCs w:val="16"/>
+            </w:rPr>
+          </w:pPr>
+          <w:r>
+            <w:rPr>
+              <w:color w:val="3B3838" w:themeColor="background2" w:themeShade="40"/>
+              <w:szCs w:val="16"/>
+            </w:rPr>
+            <w:t>Folio:</w:t>
+          </w:r>
+        </w:p>
+      </w:tc>
+      <w:tc>
+        <w:tcPr>
+          <w:tcW w:w="2178" w:type="dxa"/>
+          <w:vAlign w:val="center"/>
+        </w:tcPr>
+        <w:p>
+          <w:pPr>
+            <w:pStyle w:val="Encabezado"/>
+            <w:jc w:val="left"/>
             <w:rPr>
               <w:color w:val="3B3838" w:themeColor="background2" w:themeShade="40"/>
               <w:szCs w:val="16"/>
@@ -1554,7 +1666,7 @@
 </file>
 
 <file path=word/header2.xml><?xml version="1.0" encoding="utf-8"?>
-<w:hdr xmlns:wpc="http://schemas.microsoft.com/office/word/2010/wordprocessingCanvas" xmlns:cx="http://schemas.microsoft.com/office/drawing/2014/chartex" xmlns:cx1="http://schemas.microsoft.com/office/drawing/2015/9/8/chartex" xmlns:cx2="http://schemas.microsoft.com/office/drawing/2015/10/21/chartex" xmlns:cx3="http://schemas.microsoft.com/office/drawing/2016/5/9/chartex" xmlns:cx4="http://schemas.microsoft.com/office/drawing/2016/5/10/chartex" xmlns:cx5="http://schemas.microsoft.com/office/drawing/2016/5/11/chartex" xmlns:cx6="http://schemas.microsoft.com/office/drawing/2016/5/12/chartex" xmlns:cx7="http://schemas.microsoft.com/office/drawing/2016/5/13/chartex" xmlns:cx8="http://schemas.microsoft.com/office/drawing/2016/5/14/chartex" xmlns:mc="http://schemas.openxmlformats.org/markup-compatibility/2006" xmlns:aink="http://schemas.microsoft.com/office/drawing/2016/ink" xmlns:am3d="http://schemas.microsoft.com/office/drawing/2017/model3d" xmlns:o="urn:schemas-microsoft-com:office:office" xmlns:r="http://schemas.openxmlformats.org/officeDocument/2006/relationships" xmlns:m="http://schemas.openxmlformats.org/officeDocument/2006/math" xmlns:v="urn:schemas-microsoft-com:vml" xmlns:wp14="http://schemas.microsoft.com/office/word/2010/wordprocessingDrawing" xmlns:wp="http://schemas.openxmlformats.org/drawingml/2006/wordprocessingDrawing" xmlns:w10="urn:schemas-microsoft-com:office:word" xmlns:w="http://schemas.openxmlformats.org/wordprocessingml/2006/main" xmlns:w14="http://schemas.microsoft.com/office/word/2010/wordml" xmlns:w15="http://schemas.microsoft.com/office/word/2012/wordml" xmlns:w16cex="http://schemas.microsoft.com/office/word/2018/wordml/cex" xmlns:w16cid="http://schemas.microsoft.com/office/word/2016/wordml/cid" xmlns:w16="http://schemas.microsoft.com/office/word/2018/wordml" xmlns:w16se="http://schemas.microsoft.com/office/word/2015/wordml/symex" xmlns:wpg="http://schemas.microsoft.com/office/word/2010/wordprocessingGroup" xmlns:wpi="http://schemas.microsoft.com/office/word/2010/wordprocessingInk" xmlns:wne="http://schemas.microsoft.com/office/word/2006/wordml" xmlns:wps="http://schemas.microsoft.com/office/word/2010/wordprocessingShape" mc:Ignorable="w14 w15 w16se w16cid w16 w16cex wp14">
+<w:hdr xmlns:wpc="http://schemas.microsoft.com/office/word/2010/wordprocessingCanvas" xmlns:cx="http://schemas.microsoft.com/office/drawing/2014/chartex" xmlns:cx1="http://schemas.microsoft.com/office/drawing/2015/9/8/chartex" xmlns:cx2="http://schemas.microsoft.com/office/drawing/2015/10/21/chartex" xmlns:cx3="http://schemas.microsoft.com/office/drawing/2016/5/9/chartex" xmlns:cx4="http://schemas.microsoft.com/office/drawing/2016/5/10/chartex" xmlns:cx5="http://schemas.microsoft.com/office/drawing/2016/5/11/chartex" xmlns:cx6="http://schemas.microsoft.com/office/drawing/2016/5/12/chartex" xmlns:cx7="http://schemas.microsoft.com/office/drawing/2016/5/13/chartex" xmlns:cx8="http://schemas.microsoft.com/office/drawing/2016/5/14/chartex" xmlns:mc="http://schemas.openxmlformats.org/markup-compatibility/2006" xmlns:aink="http://schemas.microsoft.com/office/drawing/2016/ink" xmlns:am3d="http://schemas.microsoft.com/office/drawing/2017/model3d" xmlns:o="urn:schemas-microsoft-com:office:office" xmlns:r="http://schemas.openxmlformats.org/officeDocument/2006/relationships" xmlns:m="http://schemas.openxmlformats.org/officeDocument/2006/math" xmlns:v="urn:schemas-microsoft-com:vml" xmlns:wp14="http://schemas.microsoft.com/office/word/2010/wordprocessingDrawing" xmlns:wp="http://schemas.openxmlformats.org/drawingml/2006/wordprocessingDrawing" xmlns:w10="urn:schemas-microsoft-com:office:word" xmlns:w="http://schemas.openxmlformats.org/wordprocessingml/2006/main" xmlns:w14="http://schemas.microsoft.com/office/word/2010/wordml" xmlns:w15="http://schemas.microsoft.com/office/word/2012/wordml" xmlns:w16cex="http://schemas.microsoft.com/office/word/2018/wordml/cex" xmlns:w16cid="http://schemas.microsoft.com/office/word/2016/wordml/cid" xmlns:w16="http://schemas.microsoft.com/office/word/2018/wordml" xmlns:w16sdtdh="http://schemas.microsoft.com/office/word/2020/wordml/sdtdatahash" xmlns:w16se="http://schemas.microsoft.com/office/word/2015/wordml/symex" xmlns:wpg="http://schemas.microsoft.com/office/word/2010/wordprocessingGroup" xmlns:wpi="http://schemas.microsoft.com/office/word/2010/wordprocessingInk" xmlns:wne="http://schemas.microsoft.com/office/word/2006/wordml" xmlns:wps="http://schemas.microsoft.com/office/word/2010/wordprocessingShape" mc:Ignorable="w14 w15 w16se w16cid w16 w16cex w16sdtdh wp14">
   <w:tbl>
     <w:tblPr>
       <w:tblStyle w:val="Tablaconcuadrcula"/>
@@ -1573,7 +1685,9 @@
     <w:tblGrid>
       <w:gridCol w:w="3384"/>
       <w:gridCol w:w="573"/>
-      <w:gridCol w:w="6533"/>
+      <w:gridCol w:w="2177"/>
+      <w:gridCol w:w="2178"/>
+      <w:gridCol w:w="2178"/>
     </w:tblGrid>
     <w:tr>
       <w:trPr>
@@ -1649,6 +1763,7 @@
       <w:tc>
         <w:tcPr>
           <w:tcW w:w="6533" w:type="dxa"/>
+          <w:gridSpan w:val="3"/>
           <w:vMerge w:val="restart"/>
           <w:vAlign w:val="center"/>
         </w:tcPr>
@@ -1704,6 +1819,7 @@
       <w:tc>
         <w:tcPr>
           <w:tcW w:w="6533" w:type="dxa"/>
+          <w:gridSpan w:val="3"/>
           <w:vMerge/>
         </w:tcPr>
         <w:p>
@@ -1742,10 +1858,8 @@
       <w:tc>
         <w:tcPr>
           <w:tcW w:w="6533" w:type="dxa"/>
+          <w:gridSpan w:val="3"/>
           <w:vMerge/>
-          <w:tcBorders>
-            <w:bottom w:val="single" w:sz="24" w:space="0" w:color="808080" w:themeColor="background1" w:themeShade="80"/>
-          </w:tcBorders>
         </w:tcPr>
         <w:p>
           <w:pPr>
@@ -1762,6 +1876,7 @@
     </w:tr>
     <w:tr>
       <w:trPr>
+        <w:trHeight w:val="368"/>
         <w:jc w:val="center"/>
       </w:trPr>
       <w:tc>
@@ -1778,6 +1893,7 @@
       <w:tc>
         <w:tcPr>
           <w:tcW w:w="573" w:type="dxa"/>
+          <w:vMerge w:val="restart"/>
         </w:tcPr>
         <w:p>
           <w:pPr>
@@ -1787,15 +1903,124 @@
       </w:tc>
       <w:tc>
         <w:tcPr>
-          <w:tcW w:w="6533" w:type="dxa"/>
-          <w:tcBorders>
-            <w:top w:val="single" w:sz="24" w:space="0" w:color="808080" w:themeColor="background1" w:themeShade="80"/>
-          </w:tcBorders>
+          <w:tcW w:w="2177" w:type="dxa"/>
         </w:tcPr>
         <w:p>
           <w:pPr>
             <w:pStyle w:val="Encabezado"/>
             <w:jc w:val="right"/>
+            <w:rPr>
+              <w:color w:val="3B3838" w:themeColor="background2" w:themeShade="40"/>
+              <w:szCs w:val="16"/>
+            </w:rPr>
+          </w:pPr>
+        </w:p>
+      </w:tc>
+      <w:tc>
+        <w:tcPr>
+          <w:tcW w:w="2178" w:type="dxa"/>
+        </w:tcPr>
+        <w:p>
+          <w:pPr>
+            <w:pStyle w:val="Encabezado"/>
+            <w:jc w:val="right"/>
+            <w:rPr>
+              <w:color w:val="3B3838" w:themeColor="background2" w:themeShade="40"/>
+              <w:szCs w:val="16"/>
+            </w:rPr>
+          </w:pPr>
+        </w:p>
+      </w:tc>
+      <w:tc>
+        <w:tcPr>
+          <w:tcW w:w="2178" w:type="dxa"/>
+        </w:tcPr>
+        <w:p>
+          <w:pPr>
+            <w:pStyle w:val="Encabezado"/>
+            <w:jc w:val="right"/>
+            <w:rPr>
+              <w:color w:val="3B3838" w:themeColor="background2" w:themeShade="40"/>
+              <w:szCs w:val="16"/>
+            </w:rPr>
+          </w:pPr>
+        </w:p>
+      </w:tc>
+    </w:tr>
+    <w:tr>
+      <w:trPr>
+        <w:trHeight w:val="367"/>
+        <w:jc w:val="center"/>
+      </w:trPr>
+      <w:tc>
+        <w:tcPr>
+          <w:tcW w:w="3384" w:type="dxa"/>
+          <w:vMerge/>
+        </w:tcPr>
+        <w:p>
+          <w:pPr>
+            <w:pStyle w:val="Encabezado"/>
+          </w:pPr>
+        </w:p>
+      </w:tc>
+      <w:tc>
+        <w:tcPr>
+          <w:tcW w:w="573" w:type="dxa"/>
+          <w:vMerge/>
+        </w:tcPr>
+        <w:p>
+          <w:pPr>
+            <w:pStyle w:val="Encabezado"/>
+          </w:pPr>
+        </w:p>
+      </w:tc>
+      <w:tc>
+        <w:tcPr>
+          <w:tcW w:w="2177" w:type="dxa"/>
+        </w:tcPr>
+        <w:p>
+          <w:pPr>
+            <w:pStyle w:val="Encabezado"/>
+            <w:jc w:val="right"/>
+            <w:rPr>
+              <w:color w:val="3B3838" w:themeColor="background2" w:themeShade="40"/>
+              <w:szCs w:val="16"/>
+            </w:rPr>
+          </w:pPr>
+        </w:p>
+      </w:tc>
+      <w:tc>
+        <w:tcPr>
+          <w:tcW w:w="2178" w:type="dxa"/>
+          <w:vAlign w:val="center"/>
+        </w:tcPr>
+        <w:p>
+          <w:pPr>
+            <w:pStyle w:val="Encabezado"/>
+            <w:jc w:val="right"/>
+            <w:rPr>
+              <w:color w:val="3B3838" w:themeColor="background2" w:themeShade="40"/>
+              <w:szCs w:val="16"/>
+            </w:rPr>
+          </w:pPr>
+          <w:r>
+            <w:rPr>
+              <w:color w:val="3B3838" w:themeColor="background2" w:themeShade="40"/>
+              <w:szCs w:val="16"/>
+            </w:rPr>
+            <w:t>Folio:</w:t>
+          </w:r>
+        </w:p>
+      </w:tc>
+      <w:tc>
+        <w:tcPr>
+          <w:tcW w:w="2178" w:type="dxa"/>
+          <w:vAlign w:val="center"/>
+        </w:tcPr>
+        <w:p>
+          <w:pPr>
+            <w:pStyle w:val="Encabezado"/>
+            <w:jc w:val="left"/>
             <w:rPr>
               <w:color w:val="3B3838" w:themeColor="background2" w:themeShade="40"/>
               <w:szCs w:val="16"/>
@@ -1814,7 +2039,7 @@
 </file>
 
 <file path=word/numbering.xml><?xml version="1.0" encoding="utf-8"?>
-<w:numbering xmlns:wpc="http://schemas.microsoft.com/office/word/2010/wordprocessingCanvas" xmlns:cx="http://schemas.microsoft.com/office/drawing/2014/chartex" xmlns:cx1="http://schemas.microsoft.com/office/drawing/2015/9/8/chartex" xmlns:cx2="http://schemas.microsoft.com/office/drawing/2015/10/21/chartex" xmlns:cx3="http://schemas.microsoft.com/office/drawing/2016/5/9/chartex" xmlns:cx4="http://schemas.microsoft.com/office/drawing/2016/5/10/chartex" xmlns:cx5="http://schemas.microsoft.com/office/drawing/2016/5/11/chartex" xmlns:cx6="http://schemas.microsoft.com/office/drawing/2016/5/12/chartex" xmlns:cx7="http://schemas.microsoft.com/office/drawing/2016/5/13/chartex" xmlns:cx8="http://schemas.microsoft.com/office/drawing/2016/5/14/chartex" xmlns:mc="http://schemas.openxmlformats.org/markup-compatibility/2006" xmlns:aink="http://schemas.microsoft.com/office/drawing/2016/ink" xmlns:am3d="http://schemas.microsoft.com/office/drawing/2017/model3d" xmlns:o="urn:schemas-microsoft-com:office:office" xmlns:r="http://schemas.openxmlformats.org/officeDocument/2006/relationships" xmlns:m="http://schemas.openxmlformats.org/officeDocument/2006/math" xmlns:v="urn:schemas-microsoft-com:vml" xmlns:wp14="http://schemas.microsoft.com/office/word/2010/wordprocessingDrawing" xmlns:wp="http://schemas.openxmlformats.org/drawingml/2006/wordprocessingDrawing" xmlns:w10="urn:schemas-microsoft-com:office:word" xmlns:w="http://schemas.openxmlformats.org/wordprocessingml/2006/main" xmlns:w14="http://schemas.microsoft.com/office/word/2010/wordml" xmlns:w15="http://schemas.microsoft.com/office/word/2012/wordml" xmlns:w16cex="http://schemas.microsoft.com/office/word/2018/wordml/cex" xmlns:w16cid="http://schemas.microsoft.com/office/word/2016/wordml/cid" xmlns:w16="http://schemas.microsoft.com/office/word/2018/wordml" xmlns:w16se="http://schemas.microsoft.com/office/word/2015/wordml/symex" xmlns:wpg="http://schemas.microsoft.com/office/word/2010/wordprocessingGroup" xmlns:wpi="http://schemas.microsoft.com/office/word/2010/wordprocessingInk" xmlns:wne="http://schemas.microsoft.com/office/word/2006/wordml" xmlns:wps="http://schemas.microsoft.com/office/word/2010/wordprocessingShape" mc:Ignorable="w14 w15 w16se w16cid w16 w16cex wp14">
+<w:numbering xmlns:wpc="http://schemas.microsoft.com/office/word/2010/wordprocessingCanvas" xmlns:cx="http://schemas.microsoft.com/office/drawing/2014/chartex" xmlns:cx1="http://schemas.microsoft.com/office/drawing/2015/9/8/chartex" xmlns:cx2="http://schemas.microsoft.com/office/drawing/2015/10/21/chartex" xmlns:cx3="http://schemas.microsoft.com/office/drawing/2016/5/9/chartex" xmlns:cx4="http://schemas.microsoft.com/office/drawing/2016/5/10/chartex" xmlns:cx5="http://schemas.microsoft.com/office/drawing/2016/5/11/chartex" xmlns:cx6="http://schemas.microsoft.com/office/drawing/2016/5/12/chartex" xmlns:cx7="http://schemas.microsoft.com/office/drawing/2016/5/13/chartex" xmlns:cx8="http://schemas.microsoft.com/office/drawing/2016/5/14/chartex" xmlns:mc="http://schemas.openxmlformats.org/markup-compatibility/2006" xmlns:aink="http://schemas.microsoft.com/office/drawing/2016/ink" xmlns:am3d="http://schemas.microsoft.com/office/drawing/2017/model3d" xmlns:o="urn:schemas-microsoft-com:office:office" xmlns:r="http://schemas.openxmlformats.org/officeDocument/2006/relationships" xmlns:m="http://schemas.openxmlformats.org/officeDocument/2006/math" xmlns:v="urn:schemas-microsoft-com:vml" xmlns:wp14="http://schemas.microsoft.com/office/word/2010/wordprocessingDrawing" xmlns:wp="http://schemas.openxmlformats.org/drawingml/2006/wordprocessingDrawing" xmlns:w10="urn:schemas-microsoft-com:office:word" xmlns:w="http://schemas.openxmlformats.org/wordprocessingml/2006/main" xmlns:w14="http://schemas.microsoft.com/office/word/2010/wordml" xmlns:w15="http://schemas.microsoft.com/office/word/2012/wordml" xmlns:w16cex="http://schemas.microsoft.com/office/word/2018/wordml/cex" xmlns:w16cid="http://schemas.microsoft.com/office/word/2016/wordml/cid" xmlns:w16="http://schemas.microsoft.com/office/word/2018/wordml" xmlns:w16sdtdh="http://schemas.microsoft.com/office/word/2020/wordml/sdtdatahash" xmlns:w16se="http://schemas.microsoft.com/office/word/2015/wordml/symex" xmlns:wpg="http://schemas.microsoft.com/office/word/2010/wordprocessingGroup" xmlns:wpi="http://schemas.microsoft.com/office/word/2010/wordprocessingInk" xmlns:wne="http://schemas.microsoft.com/office/word/2006/wordml" xmlns:wps="http://schemas.microsoft.com/office/word/2010/wordprocessingShape" mc:Ignorable="w14 w15 w16se w16cid w16 w16cex w16sdtdh wp14">
   <w:abstractNum w:abstractNumId="0" w15:restartNumberingAfterBreak="0">
     <w:nsid w:val="026E60B0"/>
     <w:multiLevelType w:val="hybridMultilevel"/>
@@ -3874,7 +4099,7 @@
 </file>
 
 <file path=word/styles.xml><?xml version="1.0" encoding="utf-8"?>
-<w:styles xmlns:mc="http://schemas.openxmlformats.org/markup-compatibility/2006" xmlns:r="http://schemas.openxmlformats.org/officeDocument/2006/relationships" xmlns:w="http://schemas.openxmlformats.org/wordprocessingml/2006/main" xmlns:w14="http://schemas.microsoft.com/office/word/2010/wordml" xmlns:w15="http://schemas.microsoft.com/office/word/2012/wordml" xmlns:w16cex="http://schemas.microsoft.com/office/word/2018/wordml/cex" xmlns:w16cid="http://schemas.microsoft.com/office/word/2016/wordml/cid" xmlns:w16="http://schemas.microsoft.com/office/word/2018/wordml" xmlns:w16se="http://schemas.microsoft.com/office/word/2015/wordml/symex" mc:Ignorable="w14 w15 w16se w16cid w16 w16cex">
+<w:styles xmlns:mc="http://schemas.openxmlformats.org/markup-compatibility/2006" xmlns:r="http://schemas.openxmlformats.org/officeDocument/2006/relationships" xmlns:w="http://schemas.openxmlformats.org/wordprocessingml/2006/main" xmlns:w14="http://schemas.microsoft.com/office/word/2010/wordml" xmlns:w15="http://schemas.microsoft.com/office/word/2012/wordml" xmlns:w16cex="http://schemas.microsoft.com/office/word/2018/wordml/cex" xmlns:w16cid="http://schemas.microsoft.com/office/word/2016/wordml/cid" xmlns:w16="http://schemas.microsoft.com/office/word/2018/wordml" xmlns:w16sdtdh="http://schemas.microsoft.com/office/word/2020/wordml/sdtdatahash" xmlns:w16se="http://schemas.microsoft.com/office/word/2015/wordml/symex" mc:Ignorable="w14 w15 w16se w16cid w16 w16cex w16sdtdh">
   <w:docDefaults>
     <w:rPrDefault>
       <w:rPr>

</xml_diff>